<commit_message>
update template, change save_docx
</commit_message>
<xml_diff>
--- a/template.docx
+++ b/template.docx
@@ -3,443 +3,214 @@
 <w:document xmlns:wpc="http://schemas.microsoft.com/office/word/2010/wordprocessingCanvas" xmlns:mo="http://schemas.microsoft.com/office/mac/office/2008/main" xmlns:mc="http://schemas.openxmlformats.org/markup-compatibility/2006" xmlns:mv="urn:schemas-microsoft-com:mac:vml" xmlns:o="urn:schemas-microsoft-com:office:office" xmlns:r="http://schemas.openxmlformats.org/officeDocument/2006/relationships" xmlns:m="http://schemas.openxmlformats.org/officeDocument/2006/math" xmlns:v="urn:schemas-microsoft-com:vml" xmlns:wp14="http://schemas.microsoft.com/office/word/2010/wordprocessingDrawing" xmlns:wp="http://schemas.openxmlformats.org/drawingml/2006/wordprocessingDrawing" xmlns:w10="urn:schemas-microsoft-com:office:word" xmlns:w="http://schemas.openxmlformats.org/wordprocessingml/2006/main" xmlns:w14="http://schemas.microsoft.com/office/word/2010/wordml" xmlns:wpg="http://schemas.microsoft.com/office/word/2010/wordprocessingGroup" xmlns:wpi="http://schemas.microsoft.com/office/word/2010/wordprocessingInk" xmlns:wne="http://schemas.microsoft.com/office/word/2006/wordml" xmlns:wps="http://schemas.microsoft.com/office/word/2010/wordprocessingShape" mc:Ignorable="w14 wp14">
   <w:body>
     <w:p>
-      <w:r>
-        <w:rPr>
-          <w:rFonts w:ascii="Times New Roman" w:hAnsi="Times New Roman" w:eastAsia="Times New Roman"/>
-          <w:b w:val="0"/>
-          <w:sz w:val="28"/>
-        </w:rPr>
-        <w:t>CÔNG TY PHẦN MỀM QUẢN LÝ DOANH NGHIỆP (FAST)</w:t>
-      </w:r>
-    </w:p>
-    <w:p>
-      <w:r>
-        <w:rPr>
-          <w:rFonts w:ascii="Times New Roman" w:hAnsi="Times New Roman" w:eastAsia="Times New Roman"/>
-          <w:b w:val="0"/>
-          <w:sz w:val="28"/>
-        </w:rPr>
-        <w:t>Tầng 3, Tòa nhà CT1B - Khu VOV, Mễ Trì, Nam Từ Liêm, Hà Nội</w:t>
-      </w:r>
-    </w:p>
-    <w:p>
-      <w:r>
-        <w:rPr>
-          <w:rFonts w:ascii="Times New Roman" w:hAnsi="Times New Roman" w:eastAsia="Times New Roman"/>
-          <w:b w:val="0"/>
-          <w:sz w:val="28"/>
-        </w:rPr>
-        <w:t>www.fast.com.vn</w:t>
-      </w:r>
-    </w:p>
-    <w:p>
-      <w:r>
-        <w:rPr>
-          <w:rFonts w:ascii="Times New Roman" w:hAnsi="Times New Roman" w:eastAsia="Times New Roman"/>
-          <w:b w:val="0"/>
-          <w:sz w:val="28"/>
-        </w:rPr>
-      </w:r>
-    </w:p>
-    <w:p>
       <w:pPr>
-        <w:jc w:val="center"/>
+        <w:jc w:val="left"/>
       </w:pPr>
       <w:r>
         <w:rPr>
-          <w:rFonts w:ascii="Times New Roman" w:hAnsi="Times New Roman" w:eastAsia="Times New Roman"/>
-          <w:b/>
-          <w:sz w:val="28"/>
+          <w:rFonts w:ascii="Courier New" w:hAnsi="Courier New"/>
+          <w:sz w:val="20"/>
         </w:rPr>
-        <w:t>PHIẾU CHI</w:t>
-      </w:r>
-    </w:p>
-    <w:p>
-      <w:pPr>
-        <w:jc w:val="center"/>
-      </w:pPr>
-      <w:r>
-        <w:rPr>
-          <w:rFonts w:ascii="Times New Roman" w:hAnsi="Times New Roman" w:eastAsia="Times New Roman"/>
-          <w:b w:val="0"/>
-          <w:sz w:val="28"/>
-        </w:rPr>
-        <w:t>Ngày 01 tháng 01 năm 2020</w:t>
-      </w:r>
-    </w:p>
-    <w:p>
-      <w:pPr>
-        <w:tabs>
-          <w:tab w:pos="9600" w:val="right"/>
-        </w:tabs>
-      </w:pPr>
-    </w:p>
-    <w:tbl>
-      <w:tblPr>
-        <w:tblW w:type="auto" w:w="0"/>
-        <w:tblLook w:firstColumn="1" w:firstRow="1" w:lastColumn="0" w:lastRow="0" w:noHBand="0" w:noVBand="1" w:val="04A0"/>
-      </w:tblPr>
-      <w:tblGrid>
-        <w:gridCol w:w="4320"/>
-        <w:gridCol w:w="4320"/>
-      </w:tblGrid>
-      <w:tr>
-        <w:tc>
-          <w:tcPr>
-            <w:tcW w:type="dxa" w:w="4320"/>
-          </w:tcPr>
-          <w:p>
-            <w:pPr>
-              <w:jc w:val="right"/>
-            </w:pPr>
-            <w:r>
-              <w:rPr>
-                <w:rFonts w:ascii="Times New Roman" w:hAnsi="Times New Roman" w:eastAsia="Times New Roman"/>
-                <w:b/>
-                <w:sz w:val="20"/>
-              </w:rPr>
-              <w:t xml:space="preserve">Quyển số: </w:t>
-            </w:r>
-          </w:p>
-        </w:tc>
-        <w:tc>
-          <w:tcPr>
-            <w:tcW w:type="dxa" w:w="4320"/>
-          </w:tcPr>
-          <w:p>
-            <w:pPr>
-              <w:jc w:val="right"/>
-            </w:pPr>
-            <w:r>
-              <w:rPr>
-                <w:rFonts w:ascii="Times New Roman" w:hAnsi="Times New Roman" w:eastAsia="Times New Roman"/>
-                <w:sz w:val="20"/>
-              </w:rPr>
-            </w:r>
-          </w:p>
-        </w:tc>
-      </w:tr>
-      <w:tr>
-        <w:tc>
-          <w:tcPr>
-            <w:tcW w:type="dxa" w:w="4320"/>
-          </w:tcPr>
-          <w:p>
-            <w:pPr>
-              <w:jc w:val="right"/>
-            </w:pPr>
-            <w:r>
-              <w:rPr>
-                <w:rFonts w:ascii="Times New Roman" w:hAnsi="Times New Roman" w:eastAsia="Times New Roman"/>
-                <w:b/>
-                <w:sz w:val="20"/>
-              </w:rPr>
-              <w:t xml:space="preserve">Số: </w:t>
-            </w:r>
-          </w:p>
-        </w:tc>
-        <w:tc>
-          <w:tcPr>
-            <w:tcW w:type="dxa" w:w="4320"/>
-          </w:tcPr>
-          <w:p>
-            <w:pPr>
-              <w:jc w:val="right"/>
-            </w:pPr>
-            <w:r>
-              <w:rPr>
-                <w:rFonts w:ascii="Times New Roman" w:hAnsi="Times New Roman" w:eastAsia="Times New Roman"/>
-                <w:sz w:val="20"/>
-              </w:rPr>
-            </w:r>
-          </w:p>
-        </w:tc>
-      </w:tr>
-      <w:tr>
-        <w:tc>
-          <w:tcPr>
-            <w:tcW w:type="dxa" w:w="4320"/>
-          </w:tcPr>
-          <w:p>
-            <w:pPr>
-              <w:jc w:val="right"/>
-            </w:pPr>
-            <w:r>
-              <w:rPr>
-                <w:rFonts w:ascii="Times New Roman" w:hAnsi="Times New Roman" w:eastAsia="Times New Roman"/>
-                <w:b/>
-                <w:sz w:val="20"/>
-              </w:rPr>
-              <w:t xml:space="preserve">Nợ: </w:t>
-            </w:r>
-          </w:p>
-        </w:tc>
-        <w:tc>
-          <w:tcPr>
-            <w:tcW w:type="dxa" w:w="4320"/>
-          </w:tcPr>
-          <w:p>
-            <w:pPr>
-              <w:jc w:val="right"/>
-            </w:pPr>
-            <w:r>
-              <w:rPr>
-                <w:rFonts w:ascii="Times New Roman" w:hAnsi="Times New Roman" w:eastAsia="Times New Roman"/>
-                <w:sz w:val="20"/>
-              </w:rPr>
-              <w:t>11211    120.000.000</w:t>
-            </w:r>
-          </w:p>
-        </w:tc>
-      </w:tr>
-      <w:tr>
-        <w:tc>
-          <w:tcPr>
-            <w:tcW w:type="dxa" w:w="4320"/>
-          </w:tcPr>
-          <w:p>
-            <w:pPr>
-              <w:jc w:val="right"/>
-            </w:pPr>
-            <w:r>
-              <w:rPr>
-                <w:rFonts w:ascii="Times New Roman" w:hAnsi="Times New Roman" w:eastAsia="Times New Roman"/>
-                <w:b/>
-                <w:sz w:val="20"/>
-              </w:rPr>
-              <w:t xml:space="preserve">Có: </w:t>
-            </w:r>
-          </w:p>
-        </w:tc>
-        <w:tc>
-          <w:tcPr>
-            <w:tcW w:type="dxa" w:w="4320"/>
-          </w:tcPr>
-          <w:p>
-            <w:pPr>
-              <w:jc w:val="right"/>
-            </w:pPr>
-            <w:r>
-              <w:rPr>
-                <w:rFonts w:ascii="Times New Roman" w:hAnsi="Times New Roman" w:eastAsia="Times New Roman"/>
-                <w:sz w:val="20"/>
-              </w:rPr>
-              <w:t>1111    120.000.000</w:t>
-            </w:r>
-          </w:p>
-        </w:tc>
-      </w:tr>
-    </w:tbl>
-    <w:p/>
-    <w:p>
-      <w:r>
-        <w:rPr>
-          <w:rFonts w:ascii="Times New Roman" w:hAnsi="Times New Roman" w:eastAsia="Times New Roman"/>
-          <w:b w:val="0"/>
-          <w:sz w:val="28"/>
-        </w:rPr>
-        <w:t>Họ và tên người nhận tiền: Công ty CP SX - XD - TM ABC</w:t>
-      </w:r>
-    </w:p>
-    <w:p>
-      <w:r>
-        <w:rPr>
-          <w:rFonts w:ascii="Times New Roman" w:hAnsi="Times New Roman" w:eastAsia="Times New Roman"/>
-          <w:b w:val="0"/>
-          <w:sz w:val="28"/>
-        </w:rPr>
-        <w:t>Địa chỉ: 390 Điện Biên Phủ, Q. Bình Thạnh, TPHCM</w:t>
-      </w:r>
-    </w:p>
-    <w:p>
-      <w:r>
-        <w:rPr>
-          <w:rFonts w:ascii="Times New Roman" w:hAnsi="Times New Roman" w:eastAsia="Times New Roman"/>
-          <w:b w:val="0"/>
-          <w:sz w:val="28"/>
-        </w:rPr>
-        <w:t>Lý do chi: Nộp tiền mặt vào tài khoản ngân hàng.</w:t>
-      </w:r>
-    </w:p>
-    <w:p>
-      <w:r>
-        <w:rPr>
-          <w:rFonts w:ascii="Times New Roman" w:hAnsi="Times New Roman" w:eastAsia="Times New Roman"/>
-          <w:b w:val="0"/>
-          <w:sz w:val="28"/>
-        </w:rPr>
-        <w:t>Số tiền: 120.000.000</w:t>
-      </w:r>
-    </w:p>
-    <w:p>
-      <w:r>
-        <w:rPr>
-          <w:rFonts w:ascii="Times New Roman" w:hAnsi="Times New Roman" w:eastAsia="Times New Roman"/>
-          <w:b w:val="0"/>
-          <w:sz w:val="28"/>
-        </w:rPr>
-        <w:t>Bằng chữ: Một trăm hai mươi triệu đồng</w:t>
-      </w:r>
-    </w:p>
-    <w:p>
-      <w:r>
-        <w:rPr>
-          <w:rFonts w:ascii="Times New Roman" w:hAnsi="Times New Roman" w:eastAsia="Times New Roman"/>
-          <w:b w:val="0"/>
-          <w:sz w:val="28"/>
-        </w:rPr>
-        <w:t>Kèm theo: 0 Chứng từ gốc</w:t>
-      </w:r>
-    </w:p>
-    <w:tbl>
-      <w:tblPr>
-        <w:tblW w:type="auto" w:w="0"/>
-        <w:jc w:val="left"/>
-        <w:tblLook w:firstColumn="1" w:firstRow="1" w:lastColumn="0" w:lastRow="0" w:noHBand="0" w:noVBand="1" w:val="04A0"/>
-      </w:tblPr>
-      <w:tblGrid>
-        <w:gridCol w:w="2160"/>
-        <w:gridCol w:w="2160"/>
-        <w:gridCol w:w="2160"/>
-        <w:gridCol w:w="2160"/>
-      </w:tblGrid>
-      <w:tr>
-        <w:tc>
-          <w:tcPr>
-            <w:tcW w:type="dxa" w:w="2160"/>
-          </w:tcPr>
-          <w:p>
-            <w:r>
-              <w:rPr>
-                <w:b/>
-              </w:rPr>
-              <w:t>GIÁM ĐỐC</w:t>
-            </w:r>
-          </w:p>
-        </w:tc>
-        <w:tc>
-          <w:tcPr>
-            <w:tcW w:type="dxa" w:w="2160"/>
-          </w:tcPr>
-          <w:p>
-            <w:r>
-              <w:rPr>
-                <w:b/>
-              </w:rPr>
-              <w:t>KẾ TOÁN TRƯỞNG</w:t>
-            </w:r>
-          </w:p>
-        </w:tc>
-        <w:tc>
-          <w:tcPr>
-            <w:tcW w:type="dxa" w:w="2160"/>
-          </w:tcPr>
-          <w:p>
-            <w:r>
-              <w:rPr>
-                <w:b/>
-              </w:rPr>
-              <w:t>THỦ QUỸ</w:t>
-            </w:r>
-          </w:p>
-        </w:tc>
-        <w:tc>
-          <w:tcPr>
-            <w:tcW w:type="dxa" w:w="2160"/>
-          </w:tcPr>
-          <w:p>
-            <w:r>
-              <w:rPr>
-                <w:b/>
-              </w:rPr>
-              <w:t>NGƯỜI NHẬN TIỀN</w:t>
-            </w:r>
-          </w:p>
-        </w:tc>
-      </w:tr>
-      <w:tr>
-        <w:tc>
-          <w:tcPr>
-            <w:tcW w:type="dxa" w:w="2160"/>
-          </w:tcPr>
-          <w:p>
-            <w:r>
-              <w:rPr>
-                <w:rFonts w:ascii="Times New Roman" w:hAnsi="Times New Roman" w:eastAsia="Times New Roman"/>
-                <w:sz w:val="24"/>
-              </w:rPr>
-              <w:t>(Ký, họ tên, đóng dấu)</w:t>
-            </w:r>
-          </w:p>
-        </w:tc>
-        <w:tc>
-          <w:tcPr>
-            <w:tcW w:type="dxa" w:w="2160"/>
-          </w:tcPr>
-          <w:p>
-            <w:r>
-              <w:rPr>
-                <w:rFonts w:ascii="Times New Roman" w:hAnsi="Times New Roman" w:eastAsia="Times New Roman"/>
-                <w:sz w:val="24"/>
-              </w:rPr>
-              <w:t>(Ký, họ tên)</w:t>
-            </w:r>
-          </w:p>
-        </w:tc>
-        <w:tc>
-          <w:tcPr>
-            <w:tcW w:type="dxa" w:w="2160"/>
-          </w:tcPr>
-          <w:p>
-            <w:r>
-              <w:rPr>
-                <w:rFonts w:ascii="Times New Roman" w:hAnsi="Times New Roman" w:eastAsia="Times New Roman"/>
-                <w:sz w:val="24"/>
-              </w:rPr>
-              <w:t>(Ký, họ tên)</w:t>
-            </w:r>
-          </w:p>
-        </w:tc>
-        <w:tc>
-          <w:tcPr>
-            <w:tcW w:type="dxa" w:w="2160"/>
-          </w:tcPr>
-          <w:p>
-            <w:r>
-              <w:rPr>
-                <w:rFonts w:ascii="Times New Roman" w:hAnsi="Times New Roman" w:eastAsia="Times New Roman"/>
-                <w:sz w:val="24"/>
-              </w:rPr>
-              <w:t>(Ký, họ tên)</w:t>
-            </w:r>
-          </w:p>
-        </w:tc>
-      </w:tr>
-    </w:tbl>
-    <w:p>
-      <w:r>
-        <w:br/>
-        <w:br/>
-        <w:br/>
-      </w:r>
-    </w:p>
-    <w:p>
-      <w:r>
-        <w:rPr>
-          <w:rFonts w:ascii="Times New Roman" w:hAnsi="Times New Roman" w:eastAsia="Times New Roman"/>
-          <w:b w:val="0"/>
-          <w:sz w:val="28"/>
-        </w:rPr>
-        <w:t xml:space="preserve">Đã nhận đủ số tiền (viết bằng chữ): </w:t>
-      </w:r>
-    </w:p>
-    <w:p>
-      <w:r>
-        <w:rPr>
-          <w:rFonts w:ascii="Times New Roman" w:hAnsi="Times New Roman" w:eastAsia="Times New Roman"/>
-          <w:b w:val="0"/>
-          <w:sz w:val="28"/>
-        </w:rPr>
+        <w:t xml:space="preserve">                                                                                                                                                                     
+</w:t>
+        <w:t xml:space="preserve">                                                                                                                                                                     
+</w:t>
+        <w:t xml:space="preserve">                                                                                                                                                                     
+</w:t>
+        <w:t xml:space="preserve">                                                                                                                                                                     
+</w:t>
+        <w:t xml:space="preserve">                                                                                                                                                                     
+</w:t>
+        <w:t xml:space="preserve">                                                                                                       Mẫu số 02-TT                                                  
+</w:t>
+        <w:t xml:space="preserve"> CÔNG TY PHẦN MỀM QUẢN LÝ DOANH NGHIỆP (FAST)                                                                                                                        
+</w:t>
+        <w:t xml:space="preserve">                                                                                                                                                                     
+</w:t>
+        <w:t xml:space="preserve">                                                                                                  (Ban hành theo Thông tư số                                         
+</w:t>
+        <w:t xml:space="preserve"> Tầng 3, Tòa nhà CTIB - Khu VOV, Mể Tri, Nam Từ Liêm, Hà Nội                                                                                                         
+</w:t>
+        <w:t xml:space="preserve">                                                                                                                                                                     
+</w:t>
+        <w:t xml:space="preserve">                                                                                              200/2014/TT-BTC ngày 22/12/2014                                        
+</w:t>
+        <w:t xml:space="preserve"> www.fast.com.vn                                                                                                                                                     
+</w:t>
+        <w:t xml:space="preserve">                                                                                                      của Bộ Tài Chính)                                              
+</w:t>
+        <w:t xml:space="preserve">                                                                                                                                                                     
+</w:t>
+        <w:t xml:space="preserve">                                                                                                                                                                     
+</w:t>
+        <w:t xml:space="preserve">                                                                                                                                                                     
+</w:t>
+        <w:t xml:space="preserve">                                                                                                                                                                     
+</w:t>
+        <w:t xml:space="preserve">                                                                                                                                                                     
+</w:t>
+        <w:t xml:space="preserve">                                                                                                                                                                     
+</w:t>
+        <w:t xml:space="preserve">                                                         PHIẾU CHI                              Quyển số:                                                            
+</w:t>
+        <w:t xml:space="preserve">                                                                                                                                                                     
+</w:t>
+        <w:t xml:space="preserve">                                                                                                                                                                     
+</w:t>
+        <w:t xml:space="preserve">                                                      Ngày 01 tháng 01 năm 2020                 Số:                         PC001                                    
+</w:t>
+        <w:t xml:space="preserve">                                                                                                                                                                     
+</w:t>
+        <w:t xml:space="preserve">                                                                                                                                                                     
+</w:t>
+        <w:t xml:space="preserve">                                                                                                                      120.000.000                                    
+</w:t>
+        <w:t xml:space="preserve">                                                                                                Nợ: 11211                                                            
+</w:t>
+        <w:t xml:space="preserve">                                                                                                                                                                     
+</w:t>
+        <w:t xml:space="preserve">                                                                                                                                                                     
+</w:t>
+        <w:t xml:space="preserve">   Họ và tên người nhận tiền:     Công ty CP SX - XD - TM ABC                                    Có: 1111             120.000.000                                    
+</w:t>
+        <w:t xml:space="preserve">                                                                                                                                                                     
+</w:t>
+        <w:t xml:space="preserve">                                                                                                                                                                     
+</w:t>
+        <w:t xml:space="preserve">                                                                                                                                                                     
+</w:t>
+        <w:t xml:space="preserve">   Địa chỉ:                       390 Điện Biên Phủ, Q. Bình Thạnh, TPHCM                                                                                            
+</w:t>
+        <w:t xml:space="preserve">                                                                                                                                                                     
+</w:t>
+        <w:t xml:space="preserve">                                                                                                                                                                     
+</w:t>
+        <w:t xml:space="preserve">                                                                                                                                                                     
+</w:t>
+        <w:t xml:space="preserve">   Lý do chi:                     Nộp tiền mặt vào tài khoản ngân hàng.                                                                                              
+</w:t>
+        <w:t xml:space="preserve">                                                                                                                                                                     
+</w:t>
+        <w:t xml:space="preserve">                                                                                                                                                                     
+</w:t>
+        <w:t xml:space="preserve">                                                                                                                                                                     
+</w:t>
+        <w:t xml:space="preserve">   Số tiền:                        120.000.000                                                                                                                       
+</w:t>
+        <w:t xml:space="preserve">                                                                                                                                                                     
+</w:t>
+        <w:t xml:space="preserve">                                                                                                                                                                     
+</w:t>
+        <w:t xml:space="preserve">                                                                                                                                                                     
+</w:t>
+        <w:t xml:space="preserve">   Bằng chữ:                      Một trăm hai mươi triệu đồng                                                                                                       
+</w:t>
+        <w:t xml:space="preserve">                                                                                                                                                                     
+</w:t>
+        <w:t xml:space="preserve">                                                                                                                                                                     
+</w:t>
+        <w:t xml:space="preserve">                                                                                                                                                                     
+</w:t>
+        <w:t xml:space="preserve">   Kèm theo:                      0 Chứng từ gốc:                                                                                                                    
+</w:t>
+        <w:t xml:space="preserve">                                                                                                                                                                     
+</w:t>
+        <w:t xml:space="preserve">                                                                                                                                                                     
+</w:t>
+        <w:t xml:space="preserve">                                                                                                                                                                     
+</w:t>
+        <w:t xml:space="preserve">                                                                                                                                                                     
+</w:t>
+        <w:t xml:space="preserve">                                                                                               Ngày.     tháng......năm.                                             
+</w:t>
+        <w:t xml:space="preserve">                                                                                                                                                                     
+</w:t>
+        <w:t xml:space="preserve">                                                                                                                                                                     
+</w:t>
+        <w:t xml:space="preserve">         GIÁM ĐỐC              KẾ TOÁN TRƯỞNG                 THỦ QUÝ                  NGƯời LẬp             NGƯời Nhận Tiền                                         
+</w:t>
+        <w:t xml:space="preserve">                                                                                                                                                                     
+</w:t>
+        <w:t xml:space="preserve">                                                                                                                                                                     
+</w:t>
+        <w:t xml:space="preserve">                                                                                                                                                                     
+</w:t>
+        <w:t xml:space="preserve">    (Ký, họ tên, đóng dấu)         (Ký, họ tên)               (Ký, họ tên)             (Ký, họ tên)              (Ký, họ tên)                                        
+</w:t>
+        <w:t xml:space="preserve">                                                                                                                                                                     
+</w:t>
+        <w:t xml:space="preserve">                                                                                                                                                                     
+</w:t>
+        <w:t xml:space="preserve">                                                                                                                                                                     
+</w:t>
+        <w:t xml:space="preserve">                                                                                                                                                                     
+</w:t>
+        <w:t xml:space="preserve">                                                                                                                                                                     
+</w:t>
+        <w:t xml:space="preserve">                                                                                                                                                                     
+</w:t>
+        <w:t xml:space="preserve">                                                                                                                                                                     
+</w:t>
+        <w:t xml:space="preserve">                                                                                                                                                                     
+</w:t>
+        <w:t xml:space="preserve">                                                                                                                                                                     
+</w:t>
+        <w:t xml:space="preserve">                                                                                                                                                                     
+</w:t>
+        <w:t xml:space="preserve">                                                                                                                                                                     
+</w:t>
+        <w:t xml:space="preserve">                                                                                                                                                                     
+</w:t>
+        <w:t xml:space="preserve">                                                                                                                                                                     
+</w:t>
+        <w:t xml:space="preserve">                                                                                                                                                                     
+</w:t>
+        <w:t xml:space="preserve">                                                                                                                                                                     
+</w:t>
+        <w:t xml:space="preserve">         (Giám đốc)             (Kế toán trưởng)              (Thủ quỹ)                                                                                              
+</w:t>
+        <w:t xml:space="preserve">                                                                                                                                                                     
+</w:t>
+        <w:t xml:space="preserve">                                                                                                                                                                     
+</w:t>
+        <w:t xml:space="preserve">                                                                                                                                                                     
+</w:t>
+        <w:t xml:space="preserve">  Đã nhận đủ sỗ tiền (viết bằng chữ):                                                                                                                                
+</w:t>
+        <w:t xml:space="preserve">                                                                                                                                                                     
+</w:t>
+        <w:t xml:space="preserve">                                                                                                                                                                     
+</w:t>
+        <w:t xml:space="preserve">                                                                                                                                                                     
+</w:t>
+        <w:t xml:space="preserve">                                                                                                                                                                     
+</w:t>
+        <w:t xml:space="preserve">                                                                                                                                                                     
+</w:t>
+        <w:t xml:space="preserve">                                                                                                                                                                     
+</w:t>
+        <w:t xml:space="preserve">                                                                                                                                                                     
+</w:t>
+        <w:t xml:space="preserve">                                                                                                                                                                     
+</w:t>
+        <w:t xml:space="preserve">                                                                                                                                                                     
+</w:t>
+        <w:t xml:space="preserve">                                                                                                                                                                     
+</w:t>
+        <w:t xml:space="preserve">                                                                                                                                                                     
+</w:t>
+        <w:t xml:space="preserve">                                                                                                                                                                     
+</w:t>
+        <w:t xml:space="preserve">                                                                                                                                                                     
+</w:t>
+        <w:t xml:space="preserve">                                                                                                                                                                     
+</w:t>
+        <w:t xml:space="preserve">                                                                                                                                                                     
+</w:t>
+        <w:t xml:space="preserve">                                                                                                                                                                     
+</w:t>
+        <w:t xml:space="preserve">                                                                                                                                                                     
+</w:t>
       </w:r>
     </w:p>
     <w:sectPr>

</xml_diff>

<commit_message>
fix save file autofill
</commit_message>
<xml_diff>
--- a/template.docx
+++ b/template.docx
@@ -273,7 +273,7 @@
           <w:rFonts w:ascii="Times New Roman" w:hAnsi="Times New Roman"/>
           <w:sz w:val="28"/>
         </w:rPr>
-        <w:t xml:space="preserve">Họ, tên người đề nghị thanh toán: </w:t>
+        <w:t>Họ, tên người đề nghị thanh toán: Đỗ Thanh Bình</w:t>
       </w:r>
     </w:p>
     <w:p>
@@ -291,7 +291,7 @@
           <w:rFonts w:ascii="Times New Roman" w:hAnsi="Times New Roman"/>
           <w:sz w:val="28"/>
         </w:rPr>
-        <w:t>Đơn vị: Khoa Công Nghệ Thông Tin</w:t>
+        <w:t xml:space="preserve">Đơn vị: </w:t>
       </w:r>
     </w:p>
     <w:p>
@@ -309,7 +309,7 @@
           <w:rFonts w:ascii="Times New Roman" w:hAnsi="Times New Roman"/>
           <w:sz w:val="28"/>
         </w:rPr>
-        <w:t>Nội dung thanh toán: Thanh toán kinh phí của để tài cấp cơ sở Nghiên cứu kiến trúc chip xử lý mật mã theo tiêu chuẩn Trusted Platform Module 2.0 (TPM 2.0) của Trusted Computing Group (TCG)" Mã số để tài 19/2023/CS do Lê Anh Tiến làm chủ nhiệm.</w:t>
+        <w:t xml:space="preserve">Nội dung thanh toán: </w:t>
       </w:r>
     </w:p>
     <w:p>
@@ -329,7 +329,7 @@
           <w:rFonts w:ascii="Times New Roman" w:hAnsi="Times New Roman"/>
           <w:sz w:val="28"/>
         </w:rPr>
-        <w:t>Mã số đề tài: 19/2023/CS do Lê Anh Tiến làm chủ nhiệm.</w:t>
+        <w:t xml:space="preserve">Mã số đề tài: </w:t>
       </w:r>
     </w:p>
     <w:p>
@@ -346,7 +346,7 @@
           <w:rFonts w:ascii="Times New Roman" w:hAnsi="Times New Roman"/>
           <w:sz w:val="28"/>
         </w:rPr>
-        <w:t>Số tiền: 50.000.000 đồng</w:t>
+        <w:t xml:space="preserve">Số tiền: </w:t>
       </w:r>
     </w:p>
     <w:p>
@@ -364,7 +364,7 @@
           <w:rFonts w:ascii="Times New Roman" w:hAnsi="Times New Roman"/>
           <w:sz w:val="28"/>
         </w:rPr>
-        <w:t>Viết bằng chữ: Năm mươi triệu đồng chẳn.</w:t>
+        <w:t xml:space="preserve">Viết bằng chữ: </w:t>
       </w:r>
     </w:p>
     <w:p>

</xml_diff>